<commit_message>
Collected updated results and updated heuristic analysis results accordingly
</commit_message>
<xml_diff>
--- a/Planning-Project/heuristic_analysis.docx
+++ b/Planning-Project/heuristic_analysis.docx
@@ -21,8 +21,6 @@
         </w:rPr>
         <w:t xml:space="preserve">– </w:t>
       </w:r>
-      <w:bookmarkStart w:id="0" w:name="_GoBack"/>
-      <w:bookmarkEnd w:id="0"/>
       <w:r>
         <w:rPr>
           <w:color w:val="002060"/>
@@ -2380,12 +2378,6 @@
             <w:r>
               <w:t>Yes</w:t>
             </w:r>
-            <w:r>
-              <w:t xml:space="preserve"> </w:t>
-            </w:r>
-            <w:r>
-              <w:t>(but not always)</w:t>
-            </w:r>
           </w:p>
         </w:tc>
         <w:tc>
@@ -2842,7 +2834,7 @@
           </w:tcPr>
           <w:p>
             <w:r>
-              <w:t>No</w:t>
+              <w:t>Yes</w:t>
             </w:r>
           </w:p>
         </w:tc>
@@ -2871,8 +2863,16 @@
             <w:tcW w:w="1440" w:type="dxa"/>
           </w:tcPr>
           <w:p>
-            <w:r>
-              <w:t>841</w:t>
+            <w:pPr>
+              <w:rPr>
+                <w:b/>
+              </w:rPr>
+            </w:pPr>
+            <w:r>
+              <w:rPr>
+                <w:b/>
+              </w:rPr>
+              <w:t>9</w:t>
             </w:r>
           </w:p>
         </w:tc>
@@ -3091,7 +3091,7 @@
           </w:tcPr>
           <w:p>
             <w:r>
-              <w:t>15601</w:t>
+              <w:t>18223</w:t>
             </w:r>
           </w:p>
         </w:tc>
@@ -3101,7 +3101,7 @@
           </w:tcPr>
           <w:p>
             <w:r>
-              <w:t>15603</w:t>
+              <w:t>18225</w:t>
             </w:r>
           </w:p>
         </w:tc>
@@ -3129,7 +3129,15 @@
           </w:tcPr>
           <w:p>
             <w:r>
-              <w:t xml:space="preserve">    40.640</w:t>
+              <w:t xml:space="preserve"> </w:t>
+            </w:r>
+            <w:bookmarkStart w:id="0" w:name="_GoBack"/>
+            <w:bookmarkEnd w:id="0"/>
+            <w:r>
+              <w:t xml:space="preserve"> </w:t>
+            </w:r>
+            <w:r>
+              <w:t>50.298</w:t>
             </w:r>
           </w:p>
         </w:tc>
@@ -3203,7 +3211,7 @@
               <w:rPr>
                 <w:b/>
               </w:rPr>
-              <w:t>4888</w:t>
+              <w:t>5040</w:t>
             </w:r>
           </w:p>
         </w:tc>
@@ -3221,7 +3229,7 @@
               <w:rPr>
                 <w:b/>
               </w:rPr>
-              <w:t>4890</w:t>
+              <w:t>5042</w:t>
             </w:r>
           </w:p>
         </w:tc>
@@ -3257,7 +3265,19 @@
               <w:rPr>
                 <w:b/>
               </w:rPr>
-              <w:t xml:space="preserve">    15.527</w:t>
+              <w:t xml:space="preserve">  18</w:t>
+            </w:r>
+            <w:r>
+              <w:rPr>
+                <w:b/>
+              </w:rPr>
+              <w:t>.</w:t>
+            </w:r>
+            <w:r>
+              <w:rPr>
+                <w:b/>
+              </w:rPr>
+              <w:t>665</w:t>
             </w:r>
           </w:p>
         </w:tc>
@@ -3292,7 +3312,7 @@
           </w:tcPr>
           <w:p>
             <w:r>
-              <w:t>No</w:t>
+              <w:t>Yes</w:t>
             </w:r>
           </w:p>
         </w:tc>
@@ -3302,7 +3322,7 @@
           </w:tcPr>
           <w:p>
             <w:r>
-              <w:t>442</w:t>
+              <w:t>315</w:t>
             </w:r>
           </w:p>
         </w:tc>
@@ -3312,7 +3332,7 @@
           </w:tcPr>
           <w:p>
             <w:r>
-              <w:t>444</w:t>
+              <w:t>317</w:t>
             </w:r>
           </w:p>
         </w:tc>
@@ -3321,8 +3341,22 @@
             <w:tcW w:w="1418" w:type="dxa"/>
           </w:tcPr>
           <w:p>
-            <w:r>
-              <w:t>13</w:t>
+            <w:pPr>
+              <w:rPr>
+                <w:b/>
+              </w:rPr>
+            </w:pPr>
+            <w:r>
+              <w:rPr>
+                <w:b/>
+              </w:rPr>
+              <w:t>1</w:t>
+            </w:r>
+            <w:r>
+              <w:rPr>
+                <w:b/>
+              </w:rPr>
+              <w:t>2</w:t>
             </w:r>
           </w:p>
         </w:tc>
@@ -3332,7 +3366,13 @@
           </w:tcPr>
           <w:p>
             <w:r>
-              <w:t>1298.033</w:t>
+              <w:t>898</w:t>
+            </w:r>
+            <w:r>
+              <w:t>.</w:t>
+            </w:r>
+            <w:r>
+              <w:t>438</w:t>
             </w:r>
           </w:p>
         </w:tc>
@@ -3583,24 +3623,13 @@
         <w:t>, but neither of them found the shortest solution</w:t>
       </w:r>
       <w:r>
-        <w:t xml:space="preserve"> because they are not </w:t>
-      </w:r>
-      <w:proofErr w:type="gramStart"/>
-      <w:r>
-        <w:t>optimal</w:t>
+        <w:t xml:space="preserve"> because they are not optimal</w:t>
       </w:r>
       <w:r>
         <w:rPr>
           <w:vertAlign w:val="superscript"/>
         </w:rPr>
-        <w:t>[</w:t>
-      </w:r>
-      <w:proofErr w:type="gramEnd"/>
-      <w:r>
-        <w:rPr>
-          <w:vertAlign w:val="superscript"/>
-        </w:rPr>
-        <w:t>1]</w:t>
+        <w:t>[1]</w:t>
       </w:r>
       <w:r>
         <w:t>.</w:t>

</xml_diff>

<commit_message>
Added optimal sequence of actions to heuristic analysis
</commit_message>
<xml_diff>
--- a/Planning-Project/heuristic_analysis.docx
+++ b/Planning-Project/heuristic_analysis.docx
@@ -1961,8 +1961,6 @@
           <w:b/>
         </w:rPr>
       </w:pPr>
-      <w:bookmarkStart w:id="0" w:name="_GoBack"/>
-      <w:bookmarkEnd w:id="0"/>
       <w:r>
         <w:rPr>
           <w:b/>
@@ -3414,6 +3412,383 @@
         <w:rPr>
           <w:b/>
         </w:rPr>
+        <w:t>Optimal Actions</w:t>
+      </w:r>
+    </w:p>
+    <w:p>
+      <w:r>
+        <w:t>H</w:t>
+      </w:r>
+      <w:r>
+        <w:t xml:space="preserve">ere is the optimal sequence of actions for each problem, as found by </w:t>
+      </w:r>
+      <w:r>
+        <w:rPr>
+          <w:i/>
+        </w:rPr>
+        <w:t>greedy best first graph search</w:t>
+      </w:r>
+      <w:r>
+        <w:t xml:space="preserve"> </w:t>
+      </w:r>
+      <w:r>
+        <w:t>(problem 1)</w:t>
+      </w:r>
+      <w:r>
+        <w:t xml:space="preserve"> and </w:t>
+      </w:r>
+      <w:r>
+        <w:rPr>
+          <w:i/>
+        </w:rPr>
+        <w:t>A* with ignore preconditions</w:t>
+      </w:r>
+      <w:r>
+        <w:t xml:space="preserve"> (problems 2 and 3):</w:t>
+      </w:r>
+    </w:p>
+    <w:p/>
+    <w:p>
+      <w:pPr>
+        <w:rPr>
+          <w:b/>
+        </w:rPr>
+      </w:pPr>
+      <w:r>
+        <w:rPr>
+          <w:b/>
+        </w:rPr>
+        <w:t>Problem 1:</w:t>
+      </w:r>
+    </w:p>
+    <w:p>
+      <w:proofErr w:type="gramStart"/>
+      <w:r>
+        <w:t>Load(</w:t>
+      </w:r>
+      <w:proofErr w:type="gramEnd"/>
+      <w:r>
+        <w:t>C1, P1, SFO)</w:t>
+      </w:r>
+    </w:p>
+    <w:p>
+      <w:proofErr w:type="gramStart"/>
+      <w:r>
+        <w:t>Fly(</w:t>
+      </w:r>
+      <w:proofErr w:type="gramEnd"/>
+      <w:r>
+        <w:t>P1, SFO, JFK)</w:t>
+      </w:r>
+    </w:p>
+    <w:p>
+      <w:proofErr w:type="gramStart"/>
+      <w:r>
+        <w:t>Unload(</w:t>
+      </w:r>
+      <w:proofErr w:type="gramEnd"/>
+      <w:r>
+        <w:t>C1, P1, JFK)</w:t>
+      </w:r>
+    </w:p>
+    <w:p>
+      <w:proofErr w:type="gramStart"/>
+      <w:r>
+        <w:t>Load(</w:t>
+      </w:r>
+      <w:proofErr w:type="gramEnd"/>
+      <w:r>
+        <w:t>C2, P2, JFK)</w:t>
+      </w:r>
+    </w:p>
+    <w:p>
+      <w:proofErr w:type="gramStart"/>
+      <w:r>
+        <w:t>Fly(</w:t>
+      </w:r>
+      <w:proofErr w:type="gramEnd"/>
+      <w:r>
+        <w:t>P2, JFK, SFO)</w:t>
+      </w:r>
+    </w:p>
+    <w:p>
+      <w:proofErr w:type="gramStart"/>
+      <w:r>
+        <w:t>Unload(</w:t>
+      </w:r>
+      <w:proofErr w:type="gramEnd"/>
+      <w:r>
+        <w:t>C2, P2, SFO)</w:t>
+      </w:r>
+    </w:p>
+    <w:p/>
+    <w:p>
+      <w:pPr>
+        <w:rPr>
+          <w:b/>
+        </w:rPr>
+      </w:pPr>
+      <w:r>
+        <w:rPr>
+          <w:b/>
+        </w:rPr>
+        <w:t>Problem 2:</w:t>
+      </w:r>
+    </w:p>
+    <w:p>
+      <w:proofErr w:type="gramStart"/>
+      <w:r>
+        <w:t>Load(</w:t>
+      </w:r>
+      <w:proofErr w:type="gramEnd"/>
+      <w:r>
+        <w:t>C3, P3, ATL)</w:t>
+      </w:r>
+    </w:p>
+    <w:p>
+      <w:proofErr w:type="gramStart"/>
+      <w:r>
+        <w:t>Fly(</w:t>
+      </w:r>
+      <w:proofErr w:type="gramEnd"/>
+      <w:r>
+        <w:t>P3, ATL, SFO)</w:t>
+      </w:r>
+    </w:p>
+    <w:p>
+      <w:proofErr w:type="gramStart"/>
+      <w:r>
+        <w:t>Unload(</w:t>
+      </w:r>
+      <w:proofErr w:type="gramEnd"/>
+      <w:r>
+        <w:t>C3, P3, SFO)</w:t>
+      </w:r>
+    </w:p>
+    <w:p>
+      <w:proofErr w:type="gramStart"/>
+      <w:r>
+        <w:t>Load(</w:t>
+      </w:r>
+      <w:proofErr w:type="gramEnd"/>
+      <w:r>
+        <w:t>C2, P2, JFK)</w:t>
+      </w:r>
+    </w:p>
+    <w:p>
+      <w:proofErr w:type="gramStart"/>
+      <w:r>
+        <w:t>Fly(</w:t>
+      </w:r>
+      <w:proofErr w:type="gramEnd"/>
+      <w:r>
+        <w:t>P2, JFK, SFO)</w:t>
+      </w:r>
+    </w:p>
+    <w:p>
+      <w:proofErr w:type="gramStart"/>
+      <w:r>
+        <w:t>Unload(</w:t>
+      </w:r>
+      <w:proofErr w:type="gramEnd"/>
+      <w:r>
+        <w:t>C2, P2, SFO)</w:t>
+      </w:r>
+    </w:p>
+    <w:p>
+      <w:proofErr w:type="gramStart"/>
+      <w:r>
+        <w:t>Load(</w:t>
+      </w:r>
+      <w:proofErr w:type="gramEnd"/>
+      <w:r>
+        <w:t>C1, P1, SFO)</w:t>
+      </w:r>
+    </w:p>
+    <w:p>
+      <w:proofErr w:type="gramStart"/>
+      <w:r>
+        <w:t>Fly(</w:t>
+      </w:r>
+      <w:proofErr w:type="gramEnd"/>
+      <w:r>
+        <w:t>P1, SFO, JFK)</w:t>
+      </w:r>
+    </w:p>
+    <w:p>
+      <w:proofErr w:type="gramStart"/>
+      <w:r>
+        <w:t>Unload(</w:t>
+      </w:r>
+      <w:proofErr w:type="gramEnd"/>
+      <w:r>
+        <w:t>C1, P1, JFK)</w:t>
+      </w:r>
+    </w:p>
+    <w:p/>
+    <w:p>
+      <w:pPr>
+        <w:rPr>
+          <w:b/>
+        </w:rPr>
+      </w:pPr>
+      <w:r>
+        <w:rPr>
+          <w:b/>
+        </w:rPr>
+        <w:br w:type="page"/>
+      </w:r>
+    </w:p>
+    <w:p>
+      <w:pPr>
+        <w:rPr>
+          <w:b/>
+        </w:rPr>
+      </w:pPr>
+      <w:r>
+        <w:rPr>
+          <w:b/>
+        </w:rPr>
+        <w:t>Problem 3:</w:t>
+      </w:r>
+    </w:p>
+    <w:p>
+      <w:proofErr w:type="gramStart"/>
+      <w:r>
+        <w:t>Load(</w:t>
+      </w:r>
+      <w:proofErr w:type="gramEnd"/>
+      <w:r>
+        <w:t>C2, P2, JFK)</w:t>
+      </w:r>
+    </w:p>
+    <w:p>
+      <w:proofErr w:type="gramStart"/>
+      <w:r>
+        <w:t>Fly(</w:t>
+      </w:r>
+      <w:proofErr w:type="gramEnd"/>
+      <w:r>
+        <w:t>P2, JFK, ORD)</w:t>
+      </w:r>
+    </w:p>
+    <w:p>
+      <w:proofErr w:type="gramStart"/>
+      <w:r>
+        <w:t>Load(</w:t>
+      </w:r>
+      <w:proofErr w:type="gramEnd"/>
+      <w:r>
+        <w:t>C4, P2, ORD)</w:t>
+      </w:r>
+    </w:p>
+    <w:p>
+      <w:proofErr w:type="gramStart"/>
+      <w:r>
+        <w:t>Fly(</w:t>
+      </w:r>
+      <w:proofErr w:type="gramEnd"/>
+      <w:r>
+        <w:t>P2, ORD, SFO)</w:t>
+      </w:r>
+    </w:p>
+    <w:p>
+      <w:proofErr w:type="gramStart"/>
+      <w:r>
+        <w:t>Unload(</w:t>
+      </w:r>
+      <w:proofErr w:type="gramEnd"/>
+      <w:r>
+        <w:t>C4, P2, SFO)</w:t>
+      </w:r>
+    </w:p>
+    <w:p>
+      <w:proofErr w:type="gramStart"/>
+      <w:r>
+        <w:t>Load(</w:t>
+      </w:r>
+      <w:proofErr w:type="gramEnd"/>
+      <w:r>
+        <w:t>C1, P1, SFO)</w:t>
+      </w:r>
+    </w:p>
+    <w:p>
+      <w:proofErr w:type="gramStart"/>
+      <w:r>
+        <w:t>Fly(</w:t>
+      </w:r>
+      <w:proofErr w:type="gramEnd"/>
+      <w:r>
+        <w:t>P1, SFO, ATL)</w:t>
+      </w:r>
+    </w:p>
+    <w:p>
+      <w:proofErr w:type="gramStart"/>
+      <w:r>
+        <w:t>Load(</w:t>
+      </w:r>
+      <w:proofErr w:type="gramEnd"/>
+      <w:r>
+        <w:t>C3, P1, ATL)</w:t>
+      </w:r>
+    </w:p>
+    <w:p>
+      <w:proofErr w:type="gramStart"/>
+      <w:r>
+        <w:t>Fly(</w:t>
+      </w:r>
+      <w:proofErr w:type="gramEnd"/>
+      <w:r>
+        <w:t>P1, ATL, JFK)</w:t>
+      </w:r>
+    </w:p>
+    <w:p>
+      <w:proofErr w:type="gramStart"/>
+      <w:r>
+        <w:t>Unload(</w:t>
+      </w:r>
+      <w:proofErr w:type="gramEnd"/>
+      <w:r>
+        <w:t>C3, P1, JFK)</w:t>
+      </w:r>
+    </w:p>
+    <w:p>
+      <w:proofErr w:type="gramStart"/>
+      <w:r>
+        <w:t>Unload(</w:t>
+      </w:r>
+      <w:proofErr w:type="gramEnd"/>
+      <w:r>
+        <w:t>C2, P2, SFO)</w:t>
+      </w:r>
+    </w:p>
+    <w:p>
+      <w:proofErr w:type="gramStart"/>
+      <w:r>
+        <w:t>Unload(</w:t>
+      </w:r>
+      <w:proofErr w:type="gramEnd"/>
+      <w:r>
+        <w:t>C1, P1, JFK)</w:t>
+      </w:r>
+    </w:p>
+    <w:p>
+      <w:pPr>
+        <w:rPr>
+          <w:b/>
+        </w:rPr>
+      </w:pPr>
+    </w:p>
+    <w:p>
+      <w:pPr>
+        <w:rPr>
+          <w:b/>
+        </w:rPr>
+      </w:pPr>
+      <w:r>
+        <w:rPr>
+          <w:b/>
+        </w:rPr>
         <w:t>R</w:t>
       </w:r>
       <w:r>
@@ -3747,8 +4122,10 @@
         <w:rPr>
           <w:b/>
         </w:rPr>
-        <w:t>Bibliography</w:t>
-      </w:r>
+        <w:t>References</w:t>
+      </w:r>
+      <w:bookmarkStart w:id="0" w:name="_GoBack"/>
+      <w:bookmarkEnd w:id="0"/>
     </w:p>
     <w:p>
       <w:pPr>

</xml_diff>